<commit_message>
Cambio desde el local
</commit_message>
<xml_diff>
--- a/Git-Prueba.docx
+++ b/Git-Prueba.docx
@@ -4,7 +4,13 @@
   <w:body>
     <w:p>
       <w:r>
-        <w:t>luis</w:t>
+        <w:t>L</w:t>
+      </w:r>
+      <w:r>
+        <w:t>uis</w:t>
+      </w:r>
+      <w:r>
+        <w:t>-s-sdsdsdss</w:t>
       </w:r>
     </w:p>
     <w:sectPr>

</xml_diff>